<commit_message>
Pages accueil de chaque étape
</commit_message>
<xml_diff>
--- a/public/concours/Concours_ICARE_Modele_fichier.docx
+++ b/public/concours/Concours_ICARE_Modele_fichier.docx
@@ -14,10 +14,10 @@
           <wp:anchor behindDoc="0" distT="0" distB="0" distL="0" distR="0" simplePos="0" locked="0" layoutInCell="1" allowOverlap="1" relativeHeight="2">
             <wp:simplePos x="0" y="0"/>
             <wp:positionH relativeFrom="column">
-              <wp:posOffset>1357630</wp:posOffset>
+              <wp:posOffset>1350010</wp:posOffset>
             </wp:positionH>
             <wp:positionV relativeFrom="paragraph">
-              <wp:posOffset>116205</wp:posOffset>
+              <wp:posOffset>55245</wp:posOffset>
             </wp:positionV>
             <wp:extent cx="539750" cy="539750"/>
             <wp:effectExtent l="0" t="0" r="0" b="0"/>
@@ -62,7 +62,7 @@
               <wp:posOffset>4245610</wp:posOffset>
             </wp:positionH>
             <wp:positionV relativeFrom="paragraph">
-              <wp:posOffset>111125</wp:posOffset>
+              <wp:posOffset>50165</wp:posOffset>
             </wp:positionV>
             <wp:extent cx="539750" cy="539750"/>
             <wp:effectExtent l="0" t="0" r="0" b="0"/>
@@ -332,6 +332,28 @@
         <w:rPr/>
         <w:tab/>
         <w:t>TITRE_DU_PROJET</w:t>
+      </w:r>
+    </w:p>
+    <w:p>
+      <w:pPr>
+        <w:pStyle w:val="Lignesdonnes"/>
+        <w:rPr/>
+      </w:pPr>
+      <w:r>
+        <w:rPr/>
+        <w:t>Genre :</w:t>
+        <w:tab/>
+        <w:t>GENRE</w:t>
+      </w:r>
+    </w:p>
+    <w:p>
+      <w:pPr>
+        <w:pStyle w:val="Explicationdonne"/>
+        <w:rPr/>
+      </w:pPr>
+      <w:r>
+        <w:rPr/>
+        <w:t>(comédie, thriller, policier, etc.)</w:t>
       </w:r>
     </w:p>
     <w:p>

</xml_diff>

<commit_message>
Corrections pour que icare test passe
</commit_message>
<xml_diff>
--- a/public/concours/Concours_ICARE_Modele_fichier.docx
+++ b/public/concours/Concours_ICARE_Modele_fichier.docx
@@ -712,7 +712,15 @@
       </w:pPr>
       <w:r>
         <w:rPr/>
-        <w:t>NOTE D’INDENTION</w:t>
+        <w:t>NOTE D’IN</w:t>
+      </w:r>
+      <w:r>
+        <w:rPr/>
+        <w:t>T</w:t>
+      </w:r>
+      <w:r>
+        <w:rPr/>
+        <w:t>ENTION</w:t>
       </w:r>
     </w:p>
     <w:p>

</xml_diff>

<commit_message>
Fixed #425 + (restriction concernant l'accident : pas seulement en incident déclencheur)
</commit_message>
<xml_diff>
--- a/public/concours/Concours_ICARE_Modele_fichier.docx
+++ b/public/concours/Concours_ICARE_Modele_fichier.docx
@@ -471,41 +471,75 @@
       <w:bookmarkStart w:id="1" w:name="__DdeLink__9259_2042118922"/>
       <w:r>
         <w:rPr/>
+        <w:t>TITRE_DU_</w:t>
+      </w:r>
+      <w:bookmarkEnd w:id="1"/>
+      <w:r>
+        <w:rPr/>
+        <w:t>PROJET</w:t>
+      </w:r>
+    </w:p>
+    <w:p>
+      <w:pPr>
+        <w:pStyle w:val="Lignesdonnes"/>
+        <w:rPr/>
+      </w:pPr>
+      <w:r>
+        <w:rPr/>
+      </w:r>
+    </w:p>
+    <w:p>
+      <w:pPr>
+        <w:pStyle w:val="Lignesdonnes"/>
+        <w:jc w:val="center"/>
+        <w:rPr/>
+      </w:pPr>
+      <w:r>
+        <w:rPr/>
+        <w:t>AUTEUR(S)</w:t>
+      </w:r>
+    </w:p>
+    <w:p>
+      <w:pPr>
+        <w:pStyle w:val="Lignesdonnes"/>
+        <w:rPr/>
+      </w:pPr>
+      <w:r>
+        <w:rPr/>
+      </w:r>
+    </w:p>
+    <w:p>
+      <w:pPr>
+        <w:pStyle w:val="Lignesdonnes"/>
+        <w:jc w:val="center"/>
+        <w:rPr/>
+      </w:pPr>
+      <w:r>
+        <w:rPr/>
         <w:t>[</w:t>
       </w:r>
-      <w:r>
-        <w:rPr/>
-        <w:t xml:space="preserve">TITRE DU </w:t>
-      </w:r>
-      <w:bookmarkEnd w:id="1"/>
-      <w:r>
-        <w:rPr/>
-        <w:t>PROJET]</w:t>
-      </w:r>
-    </w:p>
-    <w:p>
-      <w:pPr>
-        <w:pStyle w:val="Lignesdonnes"/>
-        <w:rPr/>
-      </w:pPr>
-      <w:r>
-        <w:rPr/>
-      </w:r>
-    </w:p>
-    <w:p>
-      <w:pPr>
-        <w:pStyle w:val="Lignesdonnes"/>
-        <w:jc w:val="center"/>
-        <w:rPr/>
-      </w:pPr>
-      <w:r>
-        <w:rPr/>
-        <w:t>[</w:t>
-      </w:r>
-      <w:r>
-        <w:rPr/>
-        <w:t>AUTEUR(S)</w:t>
-      </w:r>
+      <w:bookmarkStart w:id="2" w:name="__DdeLink__9257_2042118922"/>
+      <w:r>
+        <w:rPr/>
+        <w:t xml:space="preserve">UNE IMAGE </w:t>
+      </w:r>
+      <w:r>
+        <w:rPr/>
+        <w:t xml:space="preserve">(OPTIONNELLE) </w:t>
+      </w:r>
+      <w:r>
+        <w:rPr/>
+        <w:t xml:space="preserve">POUVANT ILLUSTRER </w:t>
+      </w:r>
+      <w:r>
+        <w:rPr/>
+        <w:t>LE</w:t>
+      </w:r>
+      <w:r>
+        <w:rPr/>
+        <w:t xml:space="preserve"> PROJET</w:t>
+      </w:r>
+      <w:bookmarkEnd w:id="2"/>
       <w:r>
         <w:rPr/>
         <w:t>]</w:t>
@@ -519,44 +553,6 @@
       <w:r>
         <w:rPr/>
       </w:r>
-    </w:p>
-    <w:p>
-      <w:pPr>
-        <w:pStyle w:val="Lignesdonnes"/>
-        <w:jc w:val="center"/>
-        <w:rPr/>
-      </w:pPr>
-      <w:bookmarkStart w:id="2" w:name="__DdeLink__9257_2042118922"/>
-      <w:r>
-        <w:rPr/>
-        <w:t xml:space="preserve">[UNE IMAGE </w:t>
-      </w:r>
-      <w:r>
-        <w:rPr/>
-        <w:t xml:space="preserve">(OPTIONNELLE) </w:t>
-      </w:r>
-      <w:r>
-        <w:rPr/>
-        <w:t xml:space="preserve">POUVANT ILLUSTRER </w:t>
-      </w:r>
-      <w:r>
-        <w:rPr/>
-        <w:t>LE</w:t>
-      </w:r>
-      <w:bookmarkEnd w:id="2"/>
-      <w:r>
-        <w:rPr/>
-        <w:t xml:space="preserve"> PROJET]</w:t>
-      </w:r>
-    </w:p>
-    <w:p>
-      <w:pPr>
-        <w:pStyle w:val="Lignesdonnes"/>
-        <w:rPr/>
-      </w:pPr>
-      <w:r>
-        <w:rPr/>
-      </w:r>
       <w:r>
         <w:br w:type="page"/>
       </w:r>
@@ -580,12 +576,29 @@
         <w:rPr/>
         <w:t>Synopsis</w:t>
       </w:r>
-    </w:p>
-    <w:p>
-      <w:pPr>
-        <w:pStyle w:val="ConcoursTexte"/>
-        <w:rPr/>
-      </w:pPr>
+      <w:r>
+        <w:rPr/>
+        <w:t xml:space="preserve"> intégral</w:t>
+      </w:r>
+    </w:p>
+    <w:p>
+      <w:pPr>
+        <w:pStyle w:val="Explicationdonne"/>
+        <w:rPr/>
+      </w:pPr>
+      <w:r>
+        <w:rPr/>
+      </w:r>
+    </w:p>
+    <w:p>
+      <w:pPr>
+        <w:pStyle w:val="ConcoursTexte"/>
+        <w:rPr/>
+      </w:pPr>
+      <w:r>
+        <w:rPr/>
+        <w:t xml:space="preserve">LE SYNOPSIS DOIT PRÉSENTER L’HISTOIRE INTÉGRALEMENT, DE SON COMMENCEMENT JUSQU’À SA FIN (COMPRISE). </w:t>
+      </w:r>
       <w:r>
         <w:rPr/>
         <w:t>Duis tincidunt, libero sit amet semper venenatis, dui elit ultrices quam, sed maximus odio nulla eget turpis. Quisque vitae ipsum varius, euismod mi at, pretium ligula. Nam risus odio, interdum at fringilla non, lobortis vel tellus. Morbi ut velit in nisl pharetra ornare. Integer id imperdiet ligula, ut congue augue. Sed convallis ante iaculis, pharetra purus quis, semper sem. Morbi mollis bibendum massa in gravida. Phasellus sit amet cursus urna, sed euismod diam. Fusce fringilla aliquam turpis at imperdiet. Mauris sodales blandit mollis.</w:t>

</xml_diff>

<commit_message>
Modification du modèle et du règlement
</commit_message>
<xml_diff>
--- a/public/concours/Concours_ICARE_Modele_fichier.docx
+++ b/public/concours/Concours_ICARE_Modele_fichier.docx
@@ -383,15 +383,25 @@
       </w:pPr>
       <w:r>
         <w:rPr/>
-        <w:t>(</w:t>
-      </w:r>
-      <w:r>
-        <w:rPr/>
-        <w:t>Film, BD, roman, etc.</w:t>
+        <w:t>(long-métrage, court-métrage</w:t>
+      </w:r>
+      <w:r>
+        <w:rPr/>
+        <w:t>, roman, etc.</w:t>
       </w:r>
       <w:r>
         <w:rPr/>
         <w:t>)</w:t>
+      </w:r>
+    </w:p>
+    <w:p>
+      <w:pPr>
+        <w:pStyle w:val="Explicationdonne"/>
+        <w:rPr/>
+      </w:pPr>
+      <w:r>
+        <w:rPr/>
+        <w:t>(cf. les supports acceptés dans le règlement)</w:t>
       </w:r>
     </w:p>
     <w:p>

</xml_diff>